<commit_message>
Last version of the article. This version includes most of reviewers´ comments, such as new references, explanation of parts that were not well explained before.
</commit_message>
<xml_diff>
--- a/JournalIJSR/IntegrateReviewerComments.docx
+++ b/JournalIJSR/IntegrateReviewerComments.docx
@@ -31,15 +31,17 @@
       <w:r>
         <w:rPr>
           <w:i/>
+          <w:highlight w:val="green"/>
           <w:lang w:val="en-US"/>
         </w:rPr>
         <w:t>Reviewer 1:</w:t>
       </w:r>
       <w:r>
         <w:rPr>
-          <w:lang w:val="en-US"/>
-        </w:rPr>
-        <w:t xml:space="preserve"> The authors state that some of the previous works in literature only specify dimensional representations of an affective space, rather than specific emotions. Unfortunately, by missing the validated connection of discrete emotions and dimensional representations (see for instance Russel [1]), the authors dismiss a significant body of work that could be highly useful to their research.</w:t>
+          <w:highlight w:val="green"/>
+          <w:lang w:val="en-US"/>
+        </w:rPr>
+        <w:t xml:space="preserve"> The authors state that some of the previous works in literature only specify dimensional representations of an affective space, rather than specific emotions. Unfortunately, by missing the validated connection of discrete emotions and dimensional representations (see for instance Russel [1]), the authors dismiss a significant body of work that could be highly useful to their research. As an example,</w:t>
       </w:r>
       <w:r>
         <w:rPr>
@@ -49,13 +51,15 @@
       </w:r>
       <w:r>
         <w:rPr>
-          <w:lang w:val="en-US"/>
-        </w:rPr>
-        <w:t xml:space="preserve">As an example, this includes survey work such as </w:t>
+          <w:highlight w:val="magenta"/>
+          <w:lang w:val="en-US"/>
+        </w:rPr>
+        <w:t xml:space="preserve">this includes survey work such as </w:t>
       </w:r>
       <w:proofErr w:type="spellStart"/>
       <w:r>
         <w:rPr>
+          <w:highlight w:val="magenta"/>
           <w:lang w:val="en-US"/>
         </w:rPr>
         <w:t>Gunes</w:t>
@@ -63,6 +67,7 @@
       <w:proofErr w:type="spellEnd"/>
       <w:r>
         <w:rPr>
+          <w:highlight w:val="magenta"/>
           <w:lang w:val="en-US"/>
         </w:rPr>
         <w:t xml:space="preserve"> </w:t>
@@ -70,6 +75,7 @@
       <w:proofErr w:type="gramStart"/>
       <w:r>
         <w:rPr>
+          <w:highlight w:val="magenta"/>
           <w:lang w:val="en-US"/>
         </w:rPr>
         <w:t>et</w:t>
@@ -77,6 +83,7 @@
       <w:proofErr w:type="gramEnd"/>
       <w:r>
         <w:rPr>
+          <w:highlight w:val="magenta"/>
           <w:lang w:val="en-US"/>
         </w:rPr>
         <w:t xml:space="preserve">. al. [2] and more specific </w:t>
@@ -84,6 +91,7 @@
       <w:proofErr w:type="spellStart"/>
       <w:r>
         <w:rPr>
+          <w:highlight w:val="magenta"/>
           <w:lang w:val="en-US"/>
         </w:rPr>
         <w:t>Karg</w:t>
@@ -91,6 +99,7 @@
       <w:proofErr w:type="spellEnd"/>
       <w:r>
         <w:rPr>
+          <w:highlight w:val="magenta"/>
           <w:lang w:val="en-US"/>
         </w:rPr>
         <w:t xml:space="preserve"> </w:t>
@@ -98,6 +107,7 @@
       <w:proofErr w:type="gramStart"/>
       <w:r>
         <w:rPr>
+          <w:highlight w:val="magenta"/>
           <w:lang w:val="en-US"/>
         </w:rPr>
         <w:t>et</w:t>
@@ -105,9 +115,16 @@
       <w:proofErr w:type="gramEnd"/>
       <w:r>
         <w:rPr>
-          <w:lang w:val="en-US"/>
-        </w:rPr>
-        <w:t>. al. [3].</w:t>
+          <w:highlight w:val="magenta"/>
+          <w:lang w:val="en-US"/>
+        </w:rPr>
+        <w:t>. al. [3]</w:t>
+      </w:r>
+      <w:r>
+        <w:rPr>
+          <w:lang w:val="en-US"/>
+        </w:rPr>
+        <w:t>.</w:t>
       </w:r>
       <w:r>
         <w:rPr>
@@ -121,6 +138,123 @@
           <w:lang w:val="en-US"/>
         </w:rPr>
         <w:t>Julian: I will check this references to see if they are doing something using specific emotions to be added in the related work</w:t>
+      </w:r>
+    </w:p>
+    <w:p>
+      <w:pPr>
+        <w:pStyle w:val="ListParagraph"/>
+        <w:jc w:val="both"/>
+        <w:rPr>
+          <w:highlight w:val="green"/>
+          <w:lang w:val="en-US"/>
+        </w:rPr>
+      </w:pPr>
+      <w:r>
+        <w:rPr>
+          <w:i/>
+          <w:highlight w:val="green"/>
+          <w:lang w:val="en-US"/>
+        </w:rPr>
+        <w:t>A:</w:t>
+      </w:r>
+      <w:r>
+        <w:rPr>
+          <w:highlight w:val="green"/>
+          <w:lang w:val="en-US"/>
+        </w:rPr>
+        <w:t xml:space="preserve"> The </w:t>
+      </w:r>
+      <w:proofErr w:type="spellStart"/>
+      <w:r>
+        <w:rPr>
+          <w:highlight w:val="green"/>
+          <w:lang w:val="en-US"/>
+        </w:rPr>
+        <w:t>circumplex</w:t>
+      </w:r>
+      <w:proofErr w:type="spellEnd"/>
+      <w:r>
+        <w:rPr>
+          <w:highlight w:val="green"/>
+          <w:lang w:val="en-US"/>
+        </w:rPr>
+        <w:t xml:space="preserve"> model of affect is now mentioned in the new section, which explains all emotional theories available in literature.</w:t>
+      </w:r>
+    </w:p>
+    <w:p>
+      <w:pPr>
+        <w:pStyle w:val="ListParagraph"/>
+        <w:jc w:val="both"/>
+        <w:rPr>
+          <w:highlight w:val="green"/>
+          <w:lang w:val="en-US"/>
+        </w:rPr>
+      </w:pPr>
+      <w:proofErr w:type="spellStart"/>
+      <w:r>
+        <w:rPr>
+          <w:highlight w:val="green"/>
+          <w:lang w:val="en-US"/>
+        </w:rPr>
+        <w:t>Gunes</w:t>
+      </w:r>
+      <w:proofErr w:type="spellEnd"/>
+      <w:r>
+        <w:rPr>
+          <w:highlight w:val="green"/>
+          <w:lang w:val="en-US"/>
+        </w:rPr>
+        <w:t xml:space="preserve"> et al. was read and was included in the drawbacks of using human actors to produce the emotions. However this article is focus on the status on autonomous emotions detection, which is not the aim of our article.</w:t>
+      </w:r>
+    </w:p>
+    <w:p>
+      <w:pPr>
+        <w:pStyle w:val="ListParagraph"/>
+        <w:jc w:val="both"/>
+        <w:rPr>
+          <w:highlight w:val="green"/>
+          <w:lang w:val="en-US"/>
+        </w:rPr>
+      </w:pPr>
+      <w:proofErr w:type="spellStart"/>
+      <w:r>
+        <w:rPr>
+          <w:highlight w:val="green"/>
+          <w:lang w:val="en-US"/>
+        </w:rPr>
+        <w:t>Karg</w:t>
+      </w:r>
+      <w:proofErr w:type="spellEnd"/>
+      <w:r>
+        <w:rPr>
+          <w:highlight w:val="green"/>
+          <w:lang w:val="en-US"/>
+        </w:rPr>
+        <w:t xml:space="preserve"> et al. was introduced in the section of related work</w:t>
+      </w:r>
+    </w:p>
+    <w:p>
+      <w:pPr>
+        <w:pStyle w:val="ListParagraph"/>
+        <w:jc w:val="both"/>
+        <w:rPr>
+          <w:lang w:val="en-US"/>
+        </w:rPr>
+      </w:pPr>
+      <w:r>
+        <w:rPr>
+          <w:highlight w:val="green"/>
+          <w:lang w:val="en-US"/>
+        </w:rPr>
+        <w:t xml:space="preserve">Works in robotics using dimensional approaches were included, such as </w:t>
+      </w:r>
+      <w:r>
+        <w:rPr>
+          <w:color w:val="000000"/>
+          <w:highlight w:val="green"/>
+          <w:lang w:val="en-US"/>
+        </w:rPr>
+        <w:t>NAM2014, Tan2016, and Sharma2013</w:t>
       </w:r>
     </w:p>
     <w:p>
@@ -146,51 +280,24 @@
         </w:numPr>
         <w:jc w:val="both"/>
         <w:rPr>
+          <w:highlight w:val="green"/>
           <w:lang w:val="en-US"/>
         </w:rPr>
       </w:pPr>
       <w:r>
         <w:rPr>
           <w:i/>
+          <w:highlight w:val="green"/>
           <w:lang w:val="en-US"/>
         </w:rPr>
         <w:t>Editor</w:t>
       </w:r>
       <w:r>
         <w:rPr>
-          <w:lang w:val="en-US"/>
-        </w:rPr>
-        <w:t xml:space="preserve">: </w:t>
-      </w:r>
-      <w:r>
-        <w:rPr>
-          <w:lang w:val="en-US"/>
-        </w:rPr>
-        <w:t xml:space="preserve">It is not clear, in how far the appearance of the robot may have had an impact on the results. This is the reason, why various researchers, e.g. used point-light-walkers for studies on emotional gait. It might have been better to also use such an </w:t>
-      </w:r>
-      <w:r>
-        <w:rPr>
-          <w:lang w:val="en-US"/>
-        </w:rPr>
-        <w:t>approach</w:t>
-      </w:r>
-      <w:r>
-        <w:rPr>
-          <w:lang w:val="en-US"/>
-        </w:rPr>
-        <w:t xml:space="preserve">, e.g. equip the robot with light markers in a dark room, to get rid of any possible questionable effect in that direction or to repeat the </w:t>
-      </w:r>
-      <w:r>
-        <w:rPr>
-          <w:lang w:val="en-US"/>
-        </w:rPr>
-        <w:t>study</w:t>
-      </w:r>
-      <w:r>
-        <w:rPr>
-          <w:lang w:val="en-US"/>
-        </w:rPr>
-        <w:t xml:space="preserve"> with different robot designs and compare the results.</w:t>
+          <w:highlight w:val="green"/>
+          <w:lang w:val="en-US"/>
+        </w:rPr>
+        <w:t>: It is not clear, in how far the appearance of the robot may have had an impact on the results. This is the reason, why various researchers, e.g. used point-light-walkers for studies on emotional gait. It might have been better to also use such an approach, e.g. equip the robot with light markers in a dark room, to get rid of any possible questionable effect in that direction or to repeat the study with different robot designs and compare the results.</w:t>
       </w:r>
     </w:p>
     <w:p>
@@ -202,18 +309,21 @@
         </w:numPr>
         <w:jc w:val="both"/>
         <w:rPr>
+          <w:highlight w:val="green"/>
           <w:lang w:val="en-US"/>
         </w:rPr>
       </w:pPr>
       <w:r>
         <w:rPr>
           <w:i/>
+          <w:highlight w:val="green"/>
           <w:lang w:val="en-US"/>
         </w:rPr>
         <w:t xml:space="preserve">Editor: </w:t>
       </w:r>
       <w:r>
         <w:rPr>
+          <w:highlight w:val="green"/>
           <w:lang w:val="en-US"/>
         </w:rPr>
         <w:t>It is not clear, in how far the results do generalize to different robot embodiments.</w:t>
@@ -227,47 +337,47 @@
           <w:numId w:val="1"/>
         </w:numPr>
         <w:rPr>
+          <w:highlight w:val="green"/>
           <w:lang w:val="en-US"/>
         </w:rPr>
       </w:pPr>
       <w:r>
         <w:rPr>
           <w:i/>
+          <w:highlight w:val="green"/>
           <w:lang w:val="en-US"/>
         </w:rPr>
         <w:t>Reviewer 2:</w:t>
       </w:r>
       <w:r>
         <w:rPr>
-          <w:lang w:val="en-US"/>
-        </w:rPr>
-        <w:t xml:space="preserve"> </w:t>
-      </w:r>
-      <w:r>
-        <w:rPr>
-          <w:lang w:val="en-US"/>
-        </w:rPr>
-        <w:t>Generalizability is questionable, because emotions were deducted from the Likert-Scale indicated by the subjects for each treatment, however, this cannot be transferred to other robotic platforms with different specifications. So, this is a nice approach to optimize one product (robotic platform) with regard to its emotional expressiveness, so transferability to other robotic platforms is not clear.</w:t>
-      </w:r>
-      <w:r>
-        <w:rPr>
-          <w:lang w:val="en-US"/>
-        </w:rPr>
-        <w:t xml:space="preserve"> </w:t>
-      </w:r>
-      <w:r>
-        <w:rPr>
-          <w:highlight w:val="yellow"/>
-          <w:lang w:val="en-US"/>
-        </w:rPr>
-        <w:t xml:space="preserve">Julian: I think that this is connected with the other comments. But just doing with lights is not going to give any relevant information because people can still create an imaginary representation of the object. </w:t>
-      </w:r>
-      <w:r>
-        <w:rPr>
-          <w:highlight w:val="lightGray"/>
-          <w:lang w:val="en-US"/>
-        </w:rPr>
-        <w:t>I think that an experiment comparing different embodiments is required (This could be a conclusion).</w:t>
+          <w:highlight w:val="green"/>
+          <w:lang w:val="en-US"/>
+        </w:rPr>
+        <w:t xml:space="preserve"> Generalizability is questionable, because emotions were deducted from the Likert-Scale indicated by the subjects for each treatment, however, this cannot be transferred to other robotic platforms with different specifications. So, this is a nice approach to optimize one product (robotic platform) with regard to its emotional expressiveness, so transferability to other robotic platforms is not clear. </w:t>
+      </w:r>
+    </w:p>
+    <w:p>
+      <w:pPr>
+        <w:pStyle w:val="ListParagraph"/>
+        <w:rPr>
+          <w:lang w:val="en-US"/>
+        </w:rPr>
+      </w:pPr>
+      <w:r>
+        <w:rPr>
+          <w:i/>
+          <w:highlight w:val="green"/>
+          <w:lang w:val="en-US"/>
+        </w:rPr>
+        <w:t>A:</w:t>
+      </w:r>
+      <w:r>
+        <w:rPr>
+          <w:highlight w:val="green"/>
+          <w:lang w:val="en-US"/>
+        </w:rPr>
+        <w:t xml:space="preserve"> At the moment there is not any work that supports that there is explicit difference in how emotions are conveying using different platforms. We are aware that this has to be done to generalize the findings not from our work but also from others.</w:t>
       </w:r>
     </w:p>
     <w:p>
@@ -379,6 +489,7 @@
         <w:rPr>
           <w:lang w:val="en-US"/>
         </w:rPr>
+        <w:lastRenderedPageBreak/>
         <w:t>System</w:t>
       </w:r>
     </w:p>
@@ -468,7 +579,6 @@
           <w:i/>
           <w:lang w:val="en-US"/>
         </w:rPr>
-        <w:lastRenderedPageBreak/>
         <w:t xml:space="preserve">Reviewer 2: </w:t>
       </w:r>
       <w:r>
@@ -501,21 +611,63 @@
           <w:numId w:val="2"/>
         </w:numPr>
         <w:rPr>
+          <w:highlight w:val="green"/>
           <w:lang w:val="en-US"/>
         </w:rPr>
       </w:pPr>
       <w:r>
         <w:rPr>
           <w:i/>
+          <w:highlight w:val="green"/>
           <w:lang w:val="en-US"/>
         </w:rPr>
         <w:t xml:space="preserve">Reviewer 2: </w:t>
       </w:r>
       <w:r>
         <w:rPr>
-          <w:lang w:val="en-US"/>
-        </w:rPr>
-        <w:t>Where do the selected values for the independent variables come from? How were they set? I understood that all possible treatments that could add a value to the experiment are generated heuristically, in total 195.</w:t>
+          <w:highlight w:val="green"/>
+          <w:lang w:val="en-US"/>
+        </w:rPr>
+        <w:t xml:space="preserve">Where do the selected values for the independent variables come from? </w:t>
+      </w:r>
+    </w:p>
+    <w:p>
+      <w:pPr>
+        <w:pStyle w:val="ListParagraph"/>
+        <w:rPr>
+          <w:i/>
+          <w:lang w:val="en-US"/>
+        </w:rPr>
+      </w:pPr>
+      <w:r>
+        <w:rPr>
+          <w:i/>
+          <w:highlight w:val="green"/>
+          <w:lang w:val="en-US"/>
+        </w:rPr>
+        <w:t xml:space="preserve">A: </w:t>
+      </w:r>
+      <w:r>
+        <w:rPr>
+          <w:i/>
+          <w:highlight w:val="green"/>
+          <w:lang w:val="en-US"/>
+        </w:rPr>
+        <w:t>This was described in the article in the section independent variables</w:t>
+      </w:r>
+    </w:p>
+    <w:p>
+      <w:pPr>
+        <w:pStyle w:val="ListParagraph"/>
+        <w:rPr>
+          <w:lang w:val="en-US"/>
+        </w:rPr>
+      </w:pPr>
+      <w:r>
+        <w:rPr>
+          <w:lang w:val="en-US"/>
+        </w:rPr>
+        <w:t>How were they set? I understood that all possible treatments that could add a value to the experiment are generated heuristically, in total 195.</w:t>
       </w:r>
       <w:r>
         <w:rPr>
@@ -523,8 +675,6 @@
         </w:rPr>
         <w:t xml:space="preserve"> </w:t>
       </w:r>
-      <w:bookmarkStart w:id="0" w:name="_GoBack"/>
-      <w:bookmarkEnd w:id="0"/>
       <w:r>
         <w:rPr>
           <w:highlight w:val="lightGray"/>
@@ -709,6 +859,14 @@
         </w:rPr>
         <w:t>)</w:t>
       </w:r>
+    </w:p>
+    <w:p>
+      <w:pPr>
+        <w:pStyle w:val="ListParagraph"/>
+        <w:rPr>
+          <w:lang w:val="en-US"/>
+        </w:rPr>
+      </w:pPr>
       <w:r>
         <w:rPr>
           <w:lang w:val="en-US"/>
@@ -720,7 +878,23 @@
           <w:highlight w:val="yellow"/>
           <w:lang w:val="en-US"/>
         </w:rPr>
-        <w:t xml:space="preserve">Julian: This is true that we mentioned that in the introduction, but I think that studying the emotional presence  of the robot is not only influenced by the emotions but also by the embodiment. Therefore </w:t>
+        <w:t xml:space="preserve">Julian: This is true that we mentioned that in the introduction, but I think that studying the emotional </w:t>
+      </w:r>
+      <w:proofErr w:type="gramStart"/>
+      <w:r>
+        <w:rPr>
+          <w:highlight w:val="yellow"/>
+          <w:lang w:val="en-US"/>
+        </w:rPr>
+        <w:t>presence  of</w:t>
+      </w:r>
+      <w:proofErr w:type="gramEnd"/>
+      <w:r>
+        <w:rPr>
+          <w:highlight w:val="yellow"/>
+          <w:lang w:val="en-US"/>
+        </w:rPr>
+        <w:t xml:space="preserve"> the robot is not only influenced by the emotions but also by the embodiment. Therefore </w:t>
       </w:r>
       <w:proofErr w:type="gramStart"/>
       <w:r>
@@ -753,28 +927,53 @@
       <w:r>
         <w:rPr>
           <w:i/>
+          <w:highlight w:val="green"/>
           <w:lang w:val="en-US"/>
         </w:rPr>
         <w:t xml:space="preserve">Reviewer 1: </w:t>
       </w:r>
       <w:r>
         <w:rPr>
-          <w:lang w:val="en-US"/>
-        </w:rPr>
-        <w:t>One variable of the experiments was orientation. From the provided pictures a front orientation is not immediately clear. Did the authors instruct participants where the front is and were participants aware of this during the trials?</w:t>
-      </w:r>
-      <w:r>
-        <w:rPr>
-          <w:lang w:val="en-US"/>
-        </w:rPr>
-        <w:t xml:space="preserve"> </w:t>
+          <w:highlight w:val="green"/>
+          <w:lang w:val="en-US"/>
+        </w:rPr>
+        <w:t xml:space="preserve">One variable of the experiments was orientation. From the provided pictures a front orientation is not immediately clear. Did the authors instruct participants where the front is and were participants aware of this during the trials? </w:t>
+      </w:r>
+    </w:p>
+    <w:p>
+      <w:pPr>
+        <w:pStyle w:val="ListParagraph"/>
+        <w:rPr>
+          <w:lang w:val="en-US"/>
+        </w:rPr>
+      </w:pPr>
+      <w:r>
+        <w:rPr>
+          <w:highlight w:val="green"/>
+          <w:lang w:val="en-US"/>
+        </w:rPr>
+        <w:t>A</w:t>
+      </w:r>
+      <w:r>
+        <w:rPr>
+          <w:highlight w:val="green"/>
+          <w:lang w:val="en-US"/>
+        </w:rPr>
+        <w:t>: yes, participants were instructed</w:t>
+      </w:r>
+      <w:r>
+        <w:rPr>
+          <w:highlight w:val="green"/>
+          <w:lang w:val="en-US"/>
+        </w:rPr>
+        <w:t xml:space="preserve"> one the robot was presented and before explaining the experiment, now this information has been explicit written in the article</w:t>
       </w:r>
       <w:r>
         <w:rPr>
           <w:highlight w:val="yellow"/>
           <w:lang w:val="en-US"/>
         </w:rPr>
-        <w:t>Julian: yes, participants were instructed, this is missing in the article.</w:t>
+        <w:t>.</w:t>
       </w:r>
     </w:p>
     <w:p>
@@ -853,18 +1052,21 @@
         </w:rPr>
         <w:t>basic emotions as identified by Ekman</w:t>
       </w:r>
-    </w:p>
-    <w:p>
-      <w:pPr>
-        <w:pStyle w:val="ListParagraph"/>
-        <w:rPr>
-          <w:lang w:val="en-US"/>
-        </w:rPr>
-      </w:pPr>
-      <w:r>
-        <w:rPr>
-          <w:lang w:val="en-US"/>
-        </w:rPr>
+      <w:bookmarkStart w:id="0" w:name="_GoBack"/>
+      <w:bookmarkEnd w:id="0"/>
+    </w:p>
+    <w:p>
+      <w:pPr>
+        <w:pStyle w:val="ListParagraph"/>
+        <w:rPr>
+          <w:lang w:val="en-US"/>
+        </w:rPr>
+      </w:pPr>
+      <w:r>
+        <w:rPr>
+          <w:lang w:val="en-US"/>
+        </w:rPr>
+        <w:lastRenderedPageBreak/>
         <w:t xml:space="preserve"> </w:t>
       </w:r>
       <w:r>
@@ -1029,7 +1231,6 @@
           <w:i/>
           <w:lang w:val="en-US"/>
         </w:rPr>
-        <w:lastRenderedPageBreak/>
         <w:t>Editor:</w:t>
       </w:r>
       <w:r>
@@ -1042,31 +1243,7 @@
         <w:rPr>
           <w:lang w:val="en-US"/>
         </w:rPr>
-        <w:t xml:space="preserve">It would </w:t>
-      </w:r>
-      <w:r>
-        <w:rPr>
-          <w:lang w:val="en-US"/>
-        </w:rPr>
-        <w:t>strengthen</w:t>
-      </w:r>
-      <w:r>
-        <w:rPr>
-          <w:lang w:val="en-US"/>
-        </w:rPr>
-        <w:t xml:space="preserve"> the paper, if guideline</w:t>
-      </w:r>
-      <w:r>
-        <w:rPr>
-          <w:lang w:val="en-US"/>
-        </w:rPr>
-        <w:t>s were condensed in a separate s</w:t>
-      </w:r>
-      <w:r>
-        <w:rPr>
-          <w:lang w:val="en-US"/>
-        </w:rPr>
-        <w:t>ection.</w:t>
+        <w:t>It would strengthen the paper, if guidelines were condensed in a separate section.</w:t>
       </w:r>
       <w:r>
         <w:rPr>

</xml_diff>